<commit_message>
Delete old doucment and document font design and cell merge display
</commit_message>
<xml_diff>
--- a/docx-template/InstructionDocument.docx
+++ b/docx-template/InstructionDocument.docx
@@ -1423,7 +1423,7 @@
       </w:tblGrid>
       <w:tr>
         <w:trPr>
-          <w:trHeight w:val="12323"/>
+          <w:trHeight w:val="12132"/>
           <w:jc w:val="center"/>
         </w:trPr>
         <w:tc>
@@ -1445,11 +1445,13 @@
                 <w:rFonts w:ascii="標楷體" w:hAnsi="標楷體"/>
               </w:rPr>
             </w:pPr>
-            <w:bookmarkStart w:id="1" w:name="目的"/>
+            <w:bookmarkStart w:id="0" w:name="目的"/>
+            <w:bookmarkStart w:id="1" w:name="_GoBack"/>
+            <w:bookmarkEnd w:id="1"/>
           </w:p>
         </w:tc>
       </w:tr>
-      <w:bookmarkEnd w:id="1"/>
+      <w:bookmarkEnd w:id="0"/>
     </w:tbl>
     <w:p>
       <w:pPr>
@@ -1577,8 +1579,6 @@
         <w:rFonts w:cs="Arial"/>
       </w:rPr>
     </w:pPr>
-    <w:bookmarkStart w:id="0" w:name="_GoBack"/>
-    <w:bookmarkEnd w:id="0"/>
   </w:p>
 </w:ftr>
 </file>
@@ -7679,7 +7679,7 @@
 </file>
 
 <file path=customXml/itemProps1.xml><?xml version="1.0" encoding="utf-8"?>
-<ds:datastoreItem xmlns:ds="http://schemas.openxmlformats.org/officeDocument/2006/customXml" ds:itemID="{9949AFC3-FE06-409B-9FA7-C8244F4BB984}">
+<ds:datastoreItem xmlns:ds="http://schemas.openxmlformats.org/officeDocument/2006/customXml" ds:itemID="{1FEC29F2-C255-4E84-A70D-2253A9357B91}">
   <ds:schemaRefs>
     <ds:schemaRef ds:uri="http://schemas.openxmlformats.org/officeDocument/2006/bibliography"/>
   </ds:schemaRefs>

</xml_diff>